<commit_message>
new weekly updates script
</commit_message>
<xml_diff>
--- a/reports/Weekly_report.docx
+++ b/reports/Weekly_report.docx
@@ -65,7 +65,7 @@
         <w:pStyle w:val="Date"/>
       </w:pPr>
       <w:r>
-        <w:t xml:space="preserve">2020-11-10</w:t>
+        <w:t xml:space="preserve">2021-02-05</w:t>
       </w:r>
     </w:p>
     <w:sdt>
@@ -104,6 +104,17 @@
       </w:r>
       <w:bookmarkEnd w:id="20"/>
     </w:p>
+    <w:p>
+      <w:pPr>
+        <w:pStyle w:val="SourceCode"/>
+      </w:pPr>
+      <w:r>
+        <w:rPr>
+          <w:rStyle w:val="VerbatimChar"/>
+        </w:rPr>
+        <w:t xml:space="preserve">## `summarise()` ungrouping output (override with `.groups` argument)</w:t>
+      </w:r>
+    </w:p>
     <w:tbl>
       <w:tblPr>
         <w:tblStyle w:val="Table"/>
@@ -203,7 +214,7 @@
               <w:jc w:val="right"/>
             </w:pPr>
             <w:r>
-              <w:t xml:space="preserve">24</w:t>
+              <w:t xml:space="preserve">36</w:t>
             </w:r>
           </w:p>
         </w:tc>
@@ -214,7 +225,7 @@
               <w:jc w:val="right"/>
             </w:pPr>
             <w:r>
-              <w:t xml:space="preserve">1</w:t>
+              <w:t xml:space="preserve">0</w:t>
             </w:r>
           </w:p>
         </w:tc>
@@ -225,7 +236,7 @@
               <w:jc w:val="right"/>
             </w:pPr>
             <w:r>
-              <w:t xml:space="preserve">216</w:t>
+              <w:t xml:space="preserve">451</w:t>
             </w:r>
           </w:p>
         </w:tc>
@@ -249,7 +260,7 @@
               <w:jc w:val="right"/>
             </w:pPr>
             <w:r>
-              <w:t xml:space="preserve">4</w:t>
+              <w:t xml:space="preserve">22</w:t>
             </w:r>
           </w:p>
         </w:tc>
@@ -260,7 +271,7 @@
               <w:jc w:val="right"/>
             </w:pPr>
             <w:r>
-              <w:t xml:space="preserve">4</w:t>
+              <w:t xml:space="preserve">0</w:t>
             </w:r>
           </w:p>
         </w:tc>
@@ -271,7 +282,7 @@
               <w:jc w:val="right"/>
             </w:pPr>
             <w:r>
-              <w:t xml:space="preserve">196</w:t>
+              <w:t xml:space="preserve">293</w:t>
             </w:r>
           </w:p>
         </w:tc>
@@ -317,7 +328,7 @@
               <w:jc w:val="right"/>
             </w:pPr>
             <w:r>
-              <w:t xml:space="preserve">6</w:t>
+              <w:t xml:space="preserve">7</w:t>
             </w:r>
           </w:p>
         </w:tc>
@@ -501,6 +512,17 @@
       </w:r>
       <w:bookmarkEnd w:id="26"/>
     </w:p>
+    <w:p>
+      <w:pPr>
+        <w:pStyle w:val="SourceCode"/>
+      </w:pPr>
+      <w:r>
+        <w:rPr>
+          <w:rStyle w:val="VerbatimChar"/>
+        </w:rPr>
+        <w:t xml:space="preserve">## `summarise()` ungrouping output (override with `.groups` argument)</w:t>
+      </w:r>
+    </w:p>
     <w:tbl>
       <w:tblPr>
         <w:tblStyle w:val="Table"/>
@@ -600,18 +622,18 @@
               <w:jc w:val="center"/>
             </w:pPr>
             <w:r>
+              <w:t xml:space="preserve">46</w:t>
+            </w:r>
+          </w:p>
+        </w:tc>
+        <w:tc>
+          <w:p>
+            <w:pPr>
+              <w:pStyle w:val="Compact"/>
+              <w:jc w:val="center"/>
+            </w:pPr>
+            <w:r>
               <w:t xml:space="preserve">0</w:t>
-            </w:r>
-          </w:p>
-        </w:tc>
-        <w:tc>
-          <w:p>
-            <w:pPr>
-              <w:pStyle w:val="Compact"/>
-              <w:jc w:val="center"/>
-            </w:pPr>
-            <w:r>
-              <w:t xml:space="preserve">46</w:t>
             </w:r>
           </w:p>
         </w:tc>
@@ -646,29 +668,29 @@
               <w:jc w:val="center"/>
             </w:pPr>
             <w:r>
-              <w:t xml:space="preserve">13</w:t>
-            </w:r>
-          </w:p>
-        </w:tc>
-        <w:tc>
-          <w:p>
-            <w:pPr>
-              <w:pStyle w:val="Compact"/>
-              <w:jc w:val="center"/>
-            </w:pPr>
-            <w:r>
-              <w:t xml:space="preserve">87</w:t>
-            </w:r>
-          </w:p>
-        </w:tc>
-        <w:tc>
-          <w:p>
-            <w:pPr>
-              <w:pStyle w:val="Compact"/>
-              <w:jc w:val="center"/>
-            </w:pPr>
-            <w:r>
-              <w:t xml:space="preserve">0</w:t>
+              <w:t xml:space="preserve">97</w:t>
+            </w:r>
+          </w:p>
+        </w:tc>
+        <w:tc>
+          <w:p>
+            <w:pPr>
+              <w:pStyle w:val="Compact"/>
+              <w:jc w:val="center"/>
+            </w:pPr>
+            <w:r>
+              <w:t xml:space="preserve">5</w:t>
+            </w:r>
+          </w:p>
+        </w:tc>
+        <w:tc>
+          <w:p>
+            <w:pPr>
+              <w:pStyle w:val="Compact"/>
+              <w:jc w:val="center"/>
+            </w:pPr>
+            <w:r>
+              <w:t xml:space="preserve">1</w:t>
             </w:r>
           </w:p>
         </w:tc>
@@ -711,6 +733,15 @@
           <w:rStyle w:val="VerbatimChar"/>
         </w:rPr>
         <w:t xml:space="preserve">## [1] "This person had tested positive for Covid in June and also recently in September but was asymptomatic and was negative for antibodies"</w:t>
+      </w:r>
+      <w:r>
+        <w:br/>
+      </w:r>
+      <w:r>
+        <w:rPr>
+          <w:rStyle w:val="VerbatimChar"/>
+        </w:rPr>
+        <w:t xml:space="preserve">## [2] "Repeat record with SMC-S-129, maybe should merge?"</w:t>
       </w:r>
     </w:p>
     <w:p>
@@ -777,18 +808,18 @@
               <w:jc w:val="center"/>
             </w:pPr>
             <w:r>
-              <w:t xml:space="preserve">Consent date is wrong</w:t>
-            </w:r>
-          </w:p>
-        </w:tc>
-        <w:tc>
-          <w:p>
-            <w:pPr>
-              <w:pStyle w:val="Compact"/>
-              <w:jc w:val="center"/>
-            </w:pPr>
-            <w:r>
-              <w:t xml:space="preserve">1</w:t>
+              <w:t xml:space="preserve">Missing consent signature</w:t>
+            </w:r>
+          </w:p>
+        </w:tc>
+        <w:tc>
+          <w:p>
+            <w:pPr>
+              <w:pStyle w:val="Compact"/>
+              <w:jc w:val="center"/>
+            </w:pPr>
+            <w:r>
+              <w:t xml:space="preserve">2</w:t>
             </w:r>
           </w:p>
         </w:tc>
@@ -801,18 +832,18 @@
               <w:jc w:val="center"/>
             </w:pPr>
             <w:r>
-              <w:t xml:space="preserve">Missing consent confirmation signature</w:t>
-            </w:r>
-          </w:p>
-        </w:tc>
-        <w:tc>
-          <w:p>
-            <w:pPr>
-              <w:pStyle w:val="Compact"/>
-              <w:jc w:val="center"/>
-            </w:pPr>
-            <w:r>
-              <w:t xml:space="preserve">103</w:t>
+              <w:t xml:space="preserve">Need to delete 6 end followups</w:t>
+            </w:r>
+          </w:p>
+        </w:tc>
+        <w:tc>
+          <w:p>
+            <w:pPr>
+              <w:pStyle w:val="Compact"/>
+              <w:jc w:val="center"/>
+            </w:pPr>
+            <w:r>
+              <w:t xml:space="preserve">1</w:t>
             </w:r>
           </w:p>
         </w:tc>
@@ -825,18 +856,18 @@
               <w:jc w:val="center"/>
             </w:pPr>
             <w:r>
-              <w:t xml:space="preserve">Missing consent signature</w:t>
-            </w:r>
-          </w:p>
-        </w:tc>
-        <w:tc>
-          <w:p>
-            <w:pPr>
-              <w:pStyle w:val="Compact"/>
-              <w:jc w:val="center"/>
-            </w:pPr>
-            <w:r>
-              <w:t xml:space="preserve">29</w:t>
+              <w:t xml:space="preserve">Repeat record with SMC-S-162, maybe need to merge?</w:t>
+            </w:r>
+          </w:p>
+        </w:tc>
+        <w:tc>
+          <w:p>
+            <w:pPr>
+              <w:pStyle w:val="Compact"/>
+              <w:jc w:val="center"/>
+            </w:pPr>
+            <w:r>
+              <w:t xml:space="preserve">1</w:t>
             </w:r>
           </w:p>
         </w:tc>
@@ -849,7 +880,31 @@
               <w:jc w:val="center"/>
             </w:pPr>
             <w:r>
-              <w:t xml:space="preserve">Need to delete 6 end followups</w:t>
+              <w:t xml:space="preserve">Repeat record with SMC-S-185, should maybe merge?</w:t>
+            </w:r>
+          </w:p>
+        </w:tc>
+        <w:tc>
+          <w:p>
+            <w:pPr>
+              <w:pStyle w:val="Compact"/>
+              <w:jc w:val="center"/>
+            </w:pPr>
+            <w:r>
+              <w:t xml:space="preserve">1</w:t>
+            </w:r>
+          </w:p>
+        </w:tc>
+      </w:tr>
+      <w:tr>
+        <w:tc>
+          <w:p>
+            <w:pPr>
+              <w:pStyle w:val="Compact"/>
+              <w:jc w:val="center"/>
+            </w:pPr>
+            <w:r>
+              <w:t xml:space="preserve">Repeat Record with SMC-S-25, maybe need to merge?</w:t>
             </w:r>
           </w:p>
         </w:tc>

</xml_diff>